<commit_message>
Fin de reponses aux questions
</commit_message>
<xml_diff>
--- a/TP5Code/Autres_doc/Questions_TP5.docx
+++ b/TP5Code/Autres_doc/Questions_TP5.docx
@@ -137,7 +137,7 @@
                     </pic:cNvPicPr>
                   </pic:nvPicPr>
                   <pic:blipFill>
-                    <a:blip r:embed="rId4">
+                    <a:blip r:embed="rId5">
                       <a:extLst>
                         <a:ext uri="{28A0092B-C50C-407E-A947-70E740481C1C}">
                           <a14:useLocalDpi xmlns:a14="http://schemas.microsoft.com/office/drawing/2010/main" val="0"/>
@@ -1315,14 +1315,20 @@
         </w:rPr>
         <w:t xml:space="preserve"> </w:t>
       </w:r>
-      <w:r>
-        <w:rPr>
-          <w:rFonts w:ascii="Arial" w:hAnsi="Arial" w:cs="Arial"/>
-          <w:color w:val="000000" w:themeColor="text1"/>
-          <w:lang w:val="fr-CA"/>
-        </w:rPr>
-        <w:t xml:space="preserve">a) </w:t>
-      </w:r>
+    </w:p>
+    <w:p>
+      <w:pPr>
+        <w:pStyle w:val="Pardeliste"/>
+        <w:numPr>
+          <w:ilvl w:val="0"/>
+          <w:numId w:val="3"/>
+        </w:numPr>
+        <w:rPr>
+          <w:rFonts w:ascii="Arial" w:hAnsi="Arial" w:cs="Arial"/>
+          <w:color w:val="000000" w:themeColor="text1"/>
+          <w:lang w:val="fr-CA"/>
+        </w:rPr>
+      </w:pPr>
       <w:r>
         <w:rPr>
           <w:rFonts w:ascii="Arial" w:hAnsi="Arial" w:cs="Arial"/>
@@ -1381,23 +1387,73 @@
         </w:rPr>
         <w:t xml:space="preserve">b) </w:t>
       </w:r>
-      <w:r>
+    </w:p>
+    <w:p>
+      <w:pPr>
         <w:rPr>
           <w:rFonts w:ascii="Arial" w:hAnsi="Arial" w:cs="Arial"/>
           <w:color w:val="FF0000"/>
           <w:lang w:val="fr-CA"/>
         </w:rPr>
-        <w:t>INSÉRER ENTERPRISE ARCHITECT ICI.</w:t>
-      </w:r>
-    </w:p>
-    <w:p>
-      <w:pPr>
-        <w:rPr>
-          <w:rFonts w:ascii="Arial" w:hAnsi="Arial" w:cs="Arial"/>
+      </w:pPr>
+      <w:bookmarkStart w:id="0" w:name="_GoBack"/>
+      <w:r>
+        <w:rPr>
+          <w:rFonts w:ascii="Arial" w:hAnsi="Arial" w:cs="Arial"/>
+          <w:noProof/>
           <w:color w:val="FF0000"/>
-          <w:lang w:val="fr-CA"/>
-        </w:rPr>
-      </w:pPr>
+          <w:lang w:eastAsia="zh-CN"/>
+        </w:rPr>
+        <w:drawing>
+          <wp:inline distT="0" distB="0" distL="0" distR="0" wp14:anchorId="414B4F88" wp14:editId="2B05F6FE">
+            <wp:extent cx="3996160" cy="4117340"/>
+            <wp:effectExtent l="0" t="0" r="0" b="0"/>
+            <wp:docPr id="2" name="Image 2" descr="InvokerDiagram.png"/>
+            <wp:cNvGraphicFramePr>
+              <a:graphicFrameLocks xmlns:a="http://schemas.openxmlformats.org/drawingml/2006/main" noChangeAspect="1"/>
+            </wp:cNvGraphicFramePr>
+            <a:graphic xmlns:a="http://schemas.openxmlformats.org/drawingml/2006/main">
+              <a:graphicData uri="http://schemas.openxmlformats.org/drawingml/2006/picture">
+                <pic:pic xmlns:pic="http://schemas.openxmlformats.org/drawingml/2006/picture">
+                  <pic:nvPicPr>
+                    <pic:cNvPr id="0" name="Picture 1" descr="InvokerDiagram.png"/>
+                    <pic:cNvPicPr>
+                      <a:picLocks noChangeAspect="1" noChangeArrowheads="1"/>
+                    </pic:cNvPicPr>
+                  </pic:nvPicPr>
+                  <pic:blipFill>
+                    <a:blip r:embed="rId6">
+                      <a:extLst>
+                        <a:ext uri="{28A0092B-C50C-407E-A947-70E740481C1C}">
+                          <a14:useLocalDpi xmlns:a14="http://schemas.microsoft.com/office/drawing/2010/main" val="0"/>
+                        </a:ext>
+                      </a:extLst>
+                    </a:blip>
+                    <a:srcRect/>
+                    <a:stretch>
+                      <a:fillRect/>
+                    </a:stretch>
+                  </pic:blipFill>
+                  <pic:spPr bwMode="auto">
+                    <a:xfrm>
+                      <a:off x="0" y="0"/>
+                      <a:ext cx="4004334" cy="4125762"/>
+                    </a:xfrm>
+                    <a:prstGeom prst="rect">
+                      <a:avLst/>
+                    </a:prstGeom>
+                    <a:noFill/>
+                    <a:ln>
+                      <a:noFill/>
+                    </a:ln>
+                  </pic:spPr>
+                </pic:pic>
+              </a:graphicData>
+            </a:graphic>
+          </wp:inline>
+        </w:drawing>
+      </w:r>
+      <w:bookmarkEnd w:id="0"/>
     </w:p>
     <w:p>
       <w:pPr>
@@ -1415,8 +1471,378 @@
         </w:rPr>
         <w:t xml:space="preserve">#2- </w:t>
       </w:r>
-      <w:bookmarkStart w:id="0" w:name="_GoBack"/>
-      <w:bookmarkEnd w:id="0"/>
+    </w:p>
+    <w:p>
+      <w:pPr>
+        <w:pStyle w:val="Pardeliste"/>
+        <w:numPr>
+          <w:ilvl w:val="0"/>
+          <w:numId w:val="1"/>
+        </w:numPr>
+        <w:rPr>
+          <w:rFonts w:ascii="Arial" w:hAnsi="Arial" w:cs="Arial"/>
+          <w:color w:val="000000" w:themeColor="text1"/>
+          <w:lang w:val="fr-CA"/>
+        </w:rPr>
+      </w:pPr>
+      <w:r>
+        <w:rPr>
+          <w:rFonts w:ascii="Arial" w:hAnsi="Arial" w:cs="Arial"/>
+          <w:color w:val="000000" w:themeColor="text1"/>
+          <w:lang w:val="fr-CA"/>
+        </w:rPr>
+        <w:t xml:space="preserve">L’intention du patron </w:t>
+      </w:r>
+      <w:proofErr w:type="spellStart"/>
+      <w:r>
+        <w:rPr>
+          <w:rFonts w:ascii="Arial" w:hAnsi="Arial" w:cs="Arial"/>
+          <w:color w:val="000000" w:themeColor="text1"/>
+          <w:lang w:val="fr-CA"/>
+        </w:rPr>
+        <w:t>Mediator</w:t>
+      </w:r>
+      <w:proofErr w:type="spellEnd"/>
+      <w:r>
+        <w:rPr>
+          <w:rFonts w:ascii="Arial" w:hAnsi="Arial" w:cs="Arial"/>
+          <w:color w:val="000000" w:themeColor="text1"/>
+          <w:lang w:val="fr-CA"/>
+        </w:rPr>
+        <w:t xml:space="preserve"> est de définir un objet qui encapsule la façon dont un ensemble d’objets interagissent ensemble, dans le but de promouvoir un couplage faible et que l’interaction entre les objets varient de manière indépendante.</w:t>
+      </w:r>
+    </w:p>
+    <w:p>
+      <w:pPr>
+        <w:ind w:left="708"/>
+        <w:rPr>
+          <w:rFonts w:ascii="Arial" w:hAnsi="Arial" w:cs="Arial"/>
+          <w:color w:val="000000" w:themeColor="text1"/>
+          <w:lang w:val="fr-CA"/>
+        </w:rPr>
+      </w:pPr>
+      <w:r>
+        <w:rPr>
+          <w:rFonts w:ascii="Arial" w:hAnsi="Arial" w:cs="Arial"/>
+          <w:color w:val="000000" w:themeColor="text1"/>
+          <w:lang w:val="fr-CA"/>
+        </w:rPr>
+        <w:t>L’intention du patron Singleton est de s’assurer qu’une seule instance d’une certaine classe ne puisse être créée et qu’un point d’accès global à cette instance soit fourni.</w:t>
+      </w:r>
+    </w:p>
+    <w:p>
+      <w:pPr>
+        <w:pStyle w:val="Pardeliste"/>
+        <w:numPr>
+          <w:ilvl w:val="0"/>
+          <w:numId w:val="1"/>
+        </w:numPr>
+        <w:rPr>
+          <w:rFonts w:ascii="Arial" w:hAnsi="Arial" w:cs="Arial"/>
+          <w:color w:val="000000" w:themeColor="text1"/>
+          <w:lang w:val="fr-CA"/>
+        </w:rPr>
+      </w:pPr>
+      <w:r>
+        <w:rPr>
+          <w:rFonts w:ascii="Arial" w:hAnsi="Arial" w:cs="Arial"/>
+          <w:color w:val="000000" w:themeColor="text1"/>
+          <w:lang w:val="fr-CA"/>
+        </w:rPr>
+        <w:t xml:space="preserve">Le fait que la classe </w:t>
+      </w:r>
+      <w:proofErr w:type="spellStart"/>
+      <w:r>
+        <w:rPr>
+          <w:rFonts w:ascii="Arial" w:hAnsi="Arial" w:cs="Arial"/>
+          <w:color w:val="000000" w:themeColor="text1"/>
+          <w:lang w:val="fr-CA"/>
+        </w:rPr>
+        <w:t>Invoker</w:t>
+      </w:r>
+      <w:proofErr w:type="spellEnd"/>
+      <w:r>
+        <w:rPr>
+          <w:rFonts w:ascii="Arial" w:hAnsi="Arial" w:cs="Arial"/>
+          <w:color w:val="000000" w:themeColor="text1"/>
+          <w:lang w:val="fr-CA"/>
+        </w:rPr>
+        <w:t xml:space="preserve"> agisse comme </w:t>
+      </w:r>
+      <w:proofErr w:type="spellStart"/>
+      <w:r>
+        <w:rPr>
+          <w:rFonts w:ascii="Arial" w:hAnsi="Arial" w:cs="Arial"/>
+          <w:color w:val="000000" w:themeColor="text1"/>
+          <w:lang w:val="fr-CA"/>
+        </w:rPr>
+        <w:t>Mediator</w:t>
+      </w:r>
+      <w:proofErr w:type="spellEnd"/>
+      <w:r>
+        <w:rPr>
+          <w:rFonts w:ascii="Arial" w:hAnsi="Arial" w:cs="Arial"/>
+          <w:color w:val="000000" w:themeColor="text1"/>
+          <w:lang w:val="fr-CA"/>
+        </w:rPr>
+        <w:t xml:space="preserve"> permet d’encapsuler toutes les communications liées aux comma</w:t>
+      </w:r>
+      <w:r>
+        <w:rPr>
+          <w:rFonts w:ascii="Arial" w:hAnsi="Arial" w:cs="Arial"/>
+          <w:color w:val="000000" w:themeColor="text1"/>
+          <w:lang w:val="fr-CA"/>
+        </w:rPr>
+        <w:t xml:space="preserve">ndes dans une seule classe. Ainsi, on réduit le nombre de méthodes à implanter afin d’appeler les différentes commandes qui, pourtant, agissent différemment sur des composantes différentes. En s’assurant que tous les appels aux commandes et autres interactions avec les commandes soient gérés par la classe </w:t>
+      </w:r>
+      <w:proofErr w:type="spellStart"/>
+      <w:r>
+        <w:rPr>
+          <w:rFonts w:ascii="Arial" w:hAnsi="Arial" w:cs="Arial"/>
+          <w:color w:val="000000" w:themeColor="text1"/>
+          <w:lang w:val="fr-CA"/>
+        </w:rPr>
+        <w:t>Invoker</w:t>
+      </w:r>
+      <w:proofErr w:type="spellEnd"/>
+      <w:r>
+        <w:rPr>
+          <w:rFonts w:ascii="Arial" w:hAnsi="Arial" w:cs="Arial"/>
+          <w:color w:val="000000" w:themeColor="text1"/>
+          <w:lang w:val="fr-CA"/>
+        </w:rPr>
+        <w:t xml:space="preserve"> seulement, on réduit le couplage entre les </w:t>
+      </w:r>
+      <w:proofErr w:type="spellStart"/>
+      <w:r>
+        <w:rPr>
+          <w:rFonts w:ascii="Arial" w:hAnsi="Arial" w:cs="Arial"/>
+          <w:color w:val="000000" w:themeColor="text1"/>
+          <w:lang w:val="fr-CA"/>
+        </w:rPr>
+        <w:t>ObjetsComposite</w:t>
+      </w:r>
+      <w:proofErr w:type="spellEnd"/>
+      <w:r>
+        <w:rPr>
+          <w:rFonts w:ascii="Arial" w:hAnsi="Arial" w:cs="Arial"/>
+          <w:color w:val="000000" w:themeColor="text1"/>
+          <w:lang w:val="fr-CA"/>
+        </w:rPr>
+        <w:t xml:space="preserve"> et les commandes et ainsi, il est plus facile d’ajouter de nouvelles primitives ou commandes.</w:t>
+      </w:r>
+    </w:p>
+    <w:p>
+      <w:pPr>
+        <w:pStyle w:val="Pardeliste"/>
+        <w:numPr>
+          <w:ilvl w:val="0"/>
+          <w:numId w:val="1"/>
+        </w:numPr>
+        <w:rPr>
+          <w:rFonts w:ascii="Arial" w:hAnsi="Arial" w:cs="Arial"/>
+          <w:color w:val="000000" w:themeColor="text1"/>
+          <w:lang w:val="fr-CA"/>
+        </w:rPr>
+      </w:pPr>
+      <w:r>
+        <w:rPr>
+          <w:rFonts w:ascii="Arial" w:hAnsi="Arial" w:cs="Arial"/>
+          <w:color w:val="000000" w:themeColor="text1"/>
+          <w:lang w:val="fr-CA"/>
+        </w:rPr>
+        <w:t xml:space="preserve">Il serait utile de définir la classe </w:t>
+      </w:r>
+      <w:proofErr w:type="spellStart"/>
+      <w:r>
+        <w:rPr>
+          <w:rFonts w:ascii="Arial" w:hAnsi="Arial" w:cs="Arial"/>
+          <w:color w:val="000000" w:themeColor="text1"/>
+          <w:lang w:val="fr-CA"/>
+        </w:rPr>
+        <w:t>Invoker</w:t>
+      </w:r>
+      <w:proofErr w:type="spellEnd"/>
+      <w:r>
+        <w:rPr>
+          <w:rFonts w:ascii="Arial" w:hAnsi="Arial" w:cs="Arial"/>
+          <w:color w:val="000000" w:themeColor="text1"/>
+          <w:lang w:val="fr-CA"/>
+        </w:rPr>
+        <w:t xml:space="preserve"> comme un Singleton, puisqu’une seule instance de cette classe est nécessaire, on ne veut donc pas qu’il soit possible d’en créer d’autres, afin de limiter l’espace mémoire utilisée et la pollution général du code.</w:t>
+      </w:r>
+      <w:r>
+        <w:rPr>
+          <w:rFonts w:ascii="Arial" w:hAnsi="Arial" w:cs="Arial"/>
+          <w:color w:val="000000" w:themeColor="text1"/>
+          <w:lang w:val="fr-CA"/>
+        </w:rPr>
+        <w:t xml:space="preserve"> De plus, on s’assure</w:t>
+      </w:r>
+      <w:r>
+        <w:rPr>
+          <w:rFonts w:ascii="Arial" w:hAnsi="Arial" w:cs="Arial"/>
+          <w:color w:val="000000" w:themeColor="text1"/>
+          <w:lang w:val="fr-CA"/>
+        </w:rPr>
+        <w:t xml:space="preserve"> </w:t>
+      </w:r>
+      <w:r>
+        <w:rPr>
+          <w:rFonts w:ascii="Arial" w:hAnsi="Arial" w:cs="Arial"/>
+          <w:color w:val="000000" w:themeColor="text1"/>
+          <w:lang w:val="fr-CA"/>
+        </w:rPr>
+        <w:t>que cette instance ne puisse pas être modifiée par toutes les autres classes, comme une variable globale pourrait l’être, en définissant des méthodes spécifiques à la modification de ses attributs</w:t>
+      </w:r>
+      <w:r>
+        <w:rPr>
+          <w:rFonts w:ascii="Arial" w:hAnsi="Arial" w:cs="Arial"/>
+          <w:color w:val="000000" w:themeColor="text1"/>
+          <w:lang w:val="fr-CA"/>
+        </w:rPr>
+        <w:t xml:space="preserve"> et en définissant les attributs comme privés</w:t>
+      </w:r>
+      <w:r>
+        <w:rPr>
+          <w:rFonts w:ascii="Arial" w:hAnsi="Arial" w:cs="Arial"/>
+          <w:color w:val="000000" w:themeColor="text1"/>
+          <w:lang w:val="fr-CA"/>
+        </w:rPr>
+        <w:t>.</w:t>
+      </w:r>
+      <w:r>
+        <w:rPr>
+          <w:rFonts w:ascii="Arial" w:hAnsi="Arial" w:cs="Arial"/>
+          <w:color w:val="000000" w:themeColor="text1"/>
+          <w:lang w:val="fr-CA"/>
+        </w:rPr>
+        <w:t xml:space="preserve"> L’inconvénient est que l’implémentation de cette classe demande un peu plus de travail qu’une simple variable globale.</w:t>
+      </w:r>
+    </w:p>
+    <w:p>
+      <w:pPr>
+        <w:ind w:left="360"/>
+        <w:rPr>
+          <w:rFonts w:ascii="Arial" w:hAnsi="Arial" w:cs="Arial"/>
+          <w:color w:val="000000" w:themeColor="text1"/>
+          <w:lang w:val="fr-CA"/>
+        </w:rPr>
+      </w:pPr>
+    </w:p>
+    <w:p>
+      <w:pPr>
+        <w:ind w:left="360"/>
+        <w:rPr>
+          <w:rFonts w:ascii="Arial" w:hAnsi="Arial" w:cs="Arial"/>
+          <w:color w:val="000000" w:themeColor="text1"/>
+          <w:lang w:val="fr-CA"/>
+        </w:rPr>
+      </w:pPr>
+      <w:r>
+        <w:rPr>
+          <w:rFonts w:ascii="Arial" w:hAnsi="Arial" w:cs="Arial"/>
+          <w:color w:val="000000" w:themeColor="text1"/>
+          <w:lang w:val="fr-CA"/>
+        </w:rPr>
+        <w:t xml:space="preserve">#3- En ajoutant d’autres classes de commandes, il ne serait pas nécessaire du tout de modifier d’autres classes, puisque ces nouvelles classes seraient appelées à être exécutées par la méthode </w:t>
+      </w:r>
+      <w:proofErr w:type="spellStart"/>
+      <w:proofErr w:type="gramStart"/>
+      <w:r>
+        <w:rPr>
+          <w:rFonts w:ascii="Arial" w:hAnsi="Arial" w:cs="Arial"/>
+          <w:i/>
+          <w:iCs/>
+          <w:color w:val="000000" w:themeColor="text1"/>
+          <w:lang w:val="fr-CA"/>
+        </w:rPr>
+        <w:t>execute</w:t>
+      </w:r>
+      <w:proofErr w:type="spellEnd"/>
+      <w:r>
+        <w:rPr>
+          <w:rFonts w:ascii="Arial" w:hAnsi="Arial" w:cs="Arial"/>
+          <w:i/>
+          <w:iCs/>
+          <w:color w:val="000000" w:themeColor="text1"/>
+          <w:lang w:val="fr-CA"/>
+        </w:rPr>
+        <w:t>(</w:t>
+      </w:r>
+      <w:proofErr w:type="gramEnd"/>
+      <w:r>
+        <w:rPr>
+          <w:rFonts w:ascii="Arial" w:hAnsi="Arial" w:cs="Arial"/>
+          <w:i/>
+          <w:iCs/>
+          <w:color w:val="000000" w:themeColor="text1"/>
+          <w:lang w:val="fr-CA"/>
+        </w:rPr>
+        <w:t>)</w:t>
+      </w:r>
+      <w:r>
+        <w:rPr>
+          <w:rFonts w:ascii="Arial" w:hAnsi="Arial" w:cs="Arial"/>
+          <w:color w:val="000000" w:themeColor="text1"/>
+          <w:lang w:val="fr-CA"/>
+        </w:rPr>
+        <w:t xml:space="preserve"> de la classe </w:t>
+      </w:r>
+      <w:proofErr w:type="spellStart"/>
+      <w:r>
+        <w:rPr>
+          <w:rFonts w:ascii="Arial" w:hAnsi="Arial" w:cs="Arial"/>
+          <w:color w:val="000000" w:themeColor="text1"/>
+          <w:lang w:val="fr-CA"/>
+        </w:rPr>
+        <w:t>Invoker</w:t>
+      </w:r>
+      <w:proofErr w:type="spellEnd"/>
+      <w:r>
+        <w:rPr>
+          <w:rFonts w:ascii="Arial" w:hAnsi="Arial" w:cs="Arial"/>
+          <w:color w:val="000000" w:themeColor="text1"/>
+          <w:lang w:val="fr-CA"/>
+        </w:rPr>
+        <w:t xml:space="preserve">. Même la classe </w:t>
+      </w:r>
+      <w:proofErr w:type="spellStart"/>
+      <w:r>
+        <w:rPr>
+          <w:rFonts w:ascii="Arial" w:hAnsi="Arial" w:cs="Arial"/>
+          <w:color w:val="000000" w:themeColor="text1"/>
+          <w:lang w:val="fr-CA"/>
+        </w:rPr>
+        <w:t>Invoker</w:t>
+      </w:r>
+      <w:proofErr w:type="spellEnd"/>
+      <w:r>
+        <w:rPr>
+          <w:rFonts w:ascii="Arial" w:hAnsi="Arial" w:cs="Arial"/>
+          <w:color w:val="000000" w:themeColor="text1"/>
+          <w:lang w:val="fr-CA"/>
+        </w:rPr>
+        <w:t xml:space="preserve"> n’aurait pas à être changée. C’est là une des forces du patron </w:t>
+      </w:r>
+      <w:proofErr w:type="spellStart"/>
+      <w:r>
+        <w:rPr>
+          <w:rFonts w:ascii="Arial" w:hAnsi="Arial" w:cs="Arial"/>
+          <w:color w:val="000000" w:themeColor="text1"/>
+          <w:lang w:val="fr-CA"/>
+        </w:rPr>
+        <w:t>Mediator</w:t>
+      </w:r>
+      <w:proofErr w:type="spellEnd"/>
+      <w:r>
+        <w:rPr>
+          <w:rFonts w:ascii="Arial" w:hAnsi="Arial" w:cs="Arial"/>
+          <w:color w:val="000000" w:themeColor="text1"/>
+          <w:lang w:val="fr-CA"/>
+        </w:rPr>
+        <w:t>.</w:t>
+      </w:r>
     </w:p>
     <w:sectPr>
       <w:pgSz w:w="12240" w:h="15840"/>
@@ -1426,6 +1852,284 @@
     </w:sectPr>
   </w:body>
 </w:document>
+</file>
+
+<file path=word/numbering.xml><?xml version="1.0" encoding="utf-8"?>
+<w:numbering xmlns:wpc="http://schemas.microsoft.com/office/word/2010/wordprocessingCanvas" xmlns:mo="http://schemas.microsoft.com/office/mac/office/2008/main" xmlns:mc="http://schemas.openxmlformats.org/markup-compatibility/2006" xmlns:mv="urn:schemas-microsoft-com:mac:vml" xmlns:o="urn:schemas-microsoft-com:office:office" xmlns:r="http://schemas.openxmlformats.org/officeDocument/2006/relationships" xmlns:m="http://schemas.openxmlformats.org/officeDocument/2006/math" xmlns:v="urn:schemas-microsoft-com:vml" xmlns:wp14="http://schemas.microsoft.com/office/word/2010/wordprocessingDrawing" xmlns:wp="http://schemas.openxmlformats.org/drawingml/2006/wordprocessingDrawing" xmlns:w10="urn:schemas-microsoft-com:office:word" xmlns:w="http://schemas.openxmlformats.org/wordprocessingml/2006/main" xmlns:w14="http://schemas.microsoft.com/office/word/2010/wordml" xmlns:w15="http://schemas.microsoft.com/office/word/2012/wordml" xmlns:wpg="http://schemas.microsoft.com/office/word/2010/wordprocessingGroup" xmlns:wpi="http://schemas.microsoft.com/office/word/2010/wordprocessingInk" xmlns:wne="http://schemas.microsoft.com/office/word/2006/wordml" xmlns:wps="http://schemas.microsoft.com/office/word/2010/wordprocessingShape" mc:Ignorable="w14 w15 wp14">
+  <w:abstractNum w:abstractNumId="0">
+    <w:nsid w:val="07C415AB"/>
+    <w:multiLevelType w:val="hybridMultilevel"/>
+    <w:tmpl w:val="086691B4"/>
+    <w:lvl w:ilvl="0" w:tplc="040C0017">
+      <w:start w:val="1"/>
+      <w:numFmt w:val="lowerLetter"/>
+      <w:lvlText w:val="%1)"/>
+      <w:lvlJc w:val="left"/>
+      <w:pPr>
+        <w:ind w:left="720" w:hanging="360"/>
+      </w:pPr>
+    </w:lvl>
+    <w:lvl w:ilvl="1" w:tplc="040C0019" w:tentative="1">
+      <w:start w:val="1"/>
+      <w:numFmt w:val="lowerLetter"/>
+      <w:lvlText w:val="%2."/>
+      <w:lvlJc w:val="left"/>
+      <w:pPr>
+        <w:ind w:left="1440" w:hanging="360"/>
+      </w:pPr>
+    </w:lvl>
+    <w:lvl w:ilvl="2" w:tplc="040C001B" w:tentative="1">
+      <w:start w:val="1"/>
+      <w:numFmt w:val="lowerRoman"/>
+      <w:lvlText w:val="%3."/>
+      <w:lvlJc w:val="right"/>
+      <w:pPr>
+        <w:ind w:left="2160" w:hanging="180"/>
+      </w:pPr>
+    </w:lvl>
+    <w:lvl w:ilvl="3" w:tplc="040C000F" w:tentative="1">
+      <w:start w:val="1"/>
+      <w:numFmt w:val="decimal"/>
+      <w:lvlText w:val="%4."/>
+      <w:lvlJc w:val="left"/>
+      <w:pPr>
+        <w:ind w:left="2880" w:hanging="360"/>
+      </w:pPr>
+    </w:lvl>
+    <w:lvl w:ilvl="4" w:tplc="040C0019" w:tentative="1">
+      <w:start w:val="1"/>
+      <w:numFmt w:val="lowerLetter"/>
+      <w:lvlText w:val="%5."/>
+      <w:lvlJc w:val="left"/>
+      <w:pPr>
+        <w:ind w:left="3600" w:hanging="360"/>
+      </w:pPr>
+    </w:lvl>
+    <w:lvl w:ilvl="5" w:tplc="040C001B" w:tentative="1">
+      <w:start w:val="1"/>
+      <w:numFmt w:val="lowerRoman"/>
+      <w:lvlText w:val="%6."/>
+      <w:lvlJc w:val="right"/>
+      <w:pPr>
+        <w:ind w:left="4320" w:hanging="180"/>
+      </w:pPr>
+    </w:lvl>
+    <w:lvl w:ilvl="6" w:tplc="040C000F" w:tentative="1">
+      <w:start w:val="1"/>
+      <w:numFmt w:val="decimal"/>
+      <w:lvlText w:val="%7."/>
+      <w:lvlJc w:val="left"/>
+      <w:pPr>
+        <w:ind w:left="5040" w:hanging="360"/>
+      </w:pPr>
+    </w:lvl>
+    <w:lvl w:ilvl="7" w:tplc="040C0019" w:tentative="1">
+      <w:start w:val="1"/>
+      <w:numFmt w:val="lowerLetter"/>
+      <w:lvlText w:val="%8."/>
+      <w:lvlJc w:val="left"/>
+      <w:pPr>
+        <w:ind w:left="5760" w:hanging="360"/>
+      </w:pPr>
+    </w:lvl>
+    <w:lvl w:ilvl="8" w:tplc="040C001B" w:tentative="1">
+      <w:start w:val="1"/>
+      <w:numFmt w:val="lowerRoman"/>
+      <w:lvlText w:val="%9."/>
+      <w:lvlJc w:val="right"/>
+      <w:pPr>
+        <w:ind w:left="6480" w:hanging="180"/>
+      </w:pPr>
+    </w:lvl>
+  </w:abstractNum>
+  <w:abstractNum w:abstractNumId="1">
+    <w:nsid w:val="0853038D"/>
+    <w:multiLevelType w:val="hybridMultilevel"/>
+    <w:tmpl w:val="EC1A5D94"/>
+    <w:lvl w:ilvl="0" w:tplc="040C0017">
+      <w:start w:val="1"/>
+      <w:numFmt w:val="lowerLetter"/>
+      <w:lvlText w:val="%1)"/>
+      <w:lvlJc w:val="left"/>
+      <w:pPr>
+        <w:ind w:left="720" w:hanging="360"/>
+      </w:pPr>
+      <w:rPr>
+        <w:rFonts w:hint="default"/>
+      </w:rPr>
+    </w:lvl>
+    <w:lvl w:ilvl="1" w:tplc="040C0019" w:tentative="1">
+      <w:start w:val="1"/>
+      <w:numFmt w:val="lowerLetter"/>
+      <w:lvlText w:val="%2."/>
+      <w:lvlJc w:val="left"/>
+      <w:pPr>
+        <w:ind w:left="1440" w:hanging="360"/>
+      </w:pPr>
+    </w:lvl>
+    <w:lvl w:ilvl="2" w:tplc="040C001B" w:tentative="1">
+      <w:start w:val="1"/>
+      <w:numFmt w:val="lowerRoman"/>
+      <w:lvlText w:val="%3."/>
+      <w:lvlJc w:val="right"/>
+      <w:pPr>
+        <w:ind w:left="2160" w:hanging="180"/>
+      </w:pPr>
+    </w:lvl>
+    <w:lvl w:ilvl="3" w:tplc="040C000F" w:tentative="1">
+      <w:start w:val="1"/>
+      <w:numFmt w:val="decimal"/>
+      <w:lvlText w:val="%4."/>
+      <w:lvlJc w:val="left"/>
+      <w:pPr>
+        <w:ind w:left="2880" w:hanging="360"/>
+      </w:pPr>
+    </w:lvl>
+    <w:lvl w:ilvl="4" w:tplc="040C0019" w:tentative="1">
+      <w:start w:val="1"/>
+      <w:numFmt w:val="lowerLetter"/>
+      <w:lvlText w:val="%5."/>
+      <w:lvlJc w:val="left"/>
+      <w:pPr>
+        <w:ind w:left="3600" w:hanging="360"/>
+      </w:pPr>
+    </w:lvl>
+    <w:lvl w:ilvl="5" w:tplc="040C001B" w:tentative="1">
+      <w:start w:val="1"/>
+      <w:numFmt w:val="lowerRoman"/>
+      <w:lvlText w:val="%6."/>
+      <w:lvlJc w:val="right"/>
+      <w:pPr>
+        <w:ind w:left="4320" w:hanging="180"/>
+      </w:pPr>
+    </w:lvl>
+    <w:lvl w:ilvl="6" w:tplc="040C000F" w:tentative="1">
+      <w:start w:val="1"/>
+      <w:numFmt w:val="decimal"/>
+      <w:lvlText w:val="%7."/>
+      <w:lvlJc w:val="left"/>
+      <w:pPr>
+        <w:ind w:left="5040" w:hanging="360"/>
+      </w:pPr>
+    </w:lvl>
+    <w:lvl w:ilvl="7" w:tplc="040C0019" w:tentative="1">
+      <w:start w:val="1"/>
+      <w:numFmt w:val="lowerLetter"/>
+      <w:lvlText w:val="%8."/>
+      <w:lvlJc w:val="left"/>
+      <w:pPr>
+        <w:ind w:left="5760" w:hanging="360"/>
+      </w:pPr>
+    </w:lvl>
+    <w:lvl w:ilvl="8" w:tplc="040C001B" w:tentative="1">
+      <w:start w:val="1"/>
+      <w:numFmt w:val="lowerRoman"/>
+      <w:lvlText w:val="%9."/>
+      <w:lvlJc w:val="right"/>
+      <w:pPr>
+        <w:ind w:left="6480" w:hanging="180"/>
+      </w:pPr>
+    </w:lvl>
+  </w:abstractNum>
+  <w:abstractNum w:abstractNumId="2">
+    <w:nsid w:val="70CF1828"/>
+    <w:multiLevelType w:val="hybridMultilevel"/>
+    <w:tmpl w:val="139CAEDE"/>
+    <w:lvl w:ilvl="0" w:tplc="040C0017">
+      <w:start w:val="1"/>
+      <w:numFmt w:val="lowerLetter"/>
+      <w:lvlText w:val="%1)"/>
+      <w:lvlJc w:val="left"/>
+      <w:pPr>
+        <w:ind w:left="720" w:hanging="360"/>
+      </w:pPr>
+      <w:rPr>
+        <w:rFonts w:hint="default"/>
+      </w:rPr>
+    </w:lvl>
+    <w:lvl w:ilvl="1" w:tplc="040C0019" w:tentative="1">
+      <w:start w:val="1"/>
+      <w:numFmt w:val="lowerLetter"/>
+      <w:lvlText w:val="%2."/>
+      <w:lvlJc w:val="left"/>
+      <w:pPr>
+        <w:ind w:left="1440" w:hanging="360"/>
+      </w:pPr>
+    </w:lvl>
+    <w:lvl w:ilvl="2" w:tplc="040C001B" w:tentative="1">
+      <w:start w:val="1"/>
+      <w:numFmt w:val="lowerRoman"/>
+      <w:lvlText w:val="%3."/>
+      <w:lvlJc w:val="right"/>
+      <w:pPr>
+        <w:ind w:left="2160" w:hanging="180"/>
+      </w:pPr>
+    </w:lvl>
+    <w:lvl w:ilvl="3" w:tplc="040C000F" w:tentative="1">
+      <w:start w:val="1"/>
+      <w:numFmt w:val="decimal"/>
+      <w:lvlText w:val="%4."/>
+      <w:lvlJc w:val="left"/>
+      <w:pPr>
+        <w:ind w:left="2880" w:hanging="360"/>
+      </w:pPr>
+    </w:lvl>
+    <w:lvl w:ilvl="4" w:tplc="040C0019" w:tentative="1">
+      <w:start w:val="1"/>
+      <w:numFmt w:val="lowerLetter"/>
+      <w:lvlText w:val="%5."/>
+      <w:lvlJc w:val="left"/>
+      <w:pPr>
+        <w:ind w:left="3600" w:hanging="360"/>
+      </w:pPr>
+    </w:lvl>
+    <w:lvl w:ilvl="5" w:tplc="040C001B" w:tentative="1">
+      <w:start w:val="1"/>
+      <w:numFmt w:val="lowerRoman"/>
+      <w:lvlText w:val="%6."/>
+      <w:lvlJc w:val="right"/>
+      <w:pPr>
+        <w:ind w:left="4320" w:hanging="180"/>
+      </w:pPr>
+    </w:lvl>
+    <w:lvl w:ilvl="6" w:tplc="040C000F" w:tentative="1">
+      <w:start w:val="1"/>
+      <w:numFmt w:val="decimal"/>
+      <w:lvlText w:val="%7."/>
+      <w:lvlJc w:val="left"/>
+      <w:pPr>
+        <w:ind w:left="5040" w:hanging="360"/>
+      </w:pPr>
+    </w:lvl>
+    <w:lvl w:ilvl="7" w:tplc="040C0019" w:tentative="1">
+      <w:start w:val="1"/>
+      <w:numFmt w:val="lowerLetter"/>
+      <w:lvlText w:val="%8."/>
+      <w:lvlJc w:val="left"/>
+      <w:pPr>
+        <w:ind w:left="5760" w:hanging="360"/>
+      </w:pPr>
+    </w:lvl>
+    <w:lvl w:ilvl="8" w:tplc="040C001B" w:tentative="1">
+      <w:start w:val="1"/>
+      <w:numFmt w:val="lowerRoman"/>
+      <w:lvlText w:val="%9."/>
+      <w:lvlJc w:val="right"/>
+      <w:pPr>
+        <w:ind w:left="6480" w:hanging="180"/>
+      </w:pPr>
+    </w:lvl>
+  </w:abstractNum>
+  <w:num w:numId="1">
+    <w:abstractNumId w:val="2"/>
+  </w:num>
+  <w:num w:numId="2">
+    <w:abstractNumId w:val="0"/>
+  </w:num>
+  <w:num w:numId="3">
+    <w:abstractNumId w:val="1"/>
+  </w:num>
+</w:numbering>
 </file>
 
 <file path=word/styles.xml><?xml version="1.0" encoding="utf-8"?>
@@ -1856,6 +2560,17 @@
     <w:semiHidden/>
     <w:unhideWhenUsed/>
   </w:style>
+  <w:style w:type="paragraph" w:styleId="Pardeliste">
+    <w:name w:val="List Paragraph"/>
+    <w:basedOn w:val="Normal"/>
+    <w:uiPriority w:val="34"/>
+    <w:qFormat/>
+    <w:rsid w:val="00206B80"/>
+    <w:pPr>
+      <w:ind w:left="720"/>
+      <w:contextualSpacing/>
+    </w:pPr>
+  </w:style>
 </w:styles>
 </file>
 

</xml_diff>